<commit_message>
admin   panel birth national gender
</commit_message>
<xml_diff>
--- a/public/word-templates/Agreement(state grant).docx
+++ b/public/word-templates/Agreement(state grant).docx
@@ -565,18 +565,7 @@
                 <w:szCs w:val="14"/>
                 <w:lang w:val="kk-KZ"/>
               </w:rPr>
-              <w:t>оқу-әдістемелік, тәрб</w:t>
-            </w:r>
-            <w:bookmarkStart w:id="0" w:name="_GoBack"/>
-            <w:bookmarkEnd w:id="0"/>
-            <w:r>
-              <w:rPr>
-                <w:rFonts w:ascii="Times New Roman" w:hAnsi="Times New Roman"/>
-                <w:sz w:val="14"/>
-                <w:szCs w:val="14"/>
-                <w:lang w:val="kk-KZ"/>
-              </w:rPr>
-              <w:t xml:space="preserve">ие және ынтымақтастық </w:t>
+              <w:t xml:space="preserve">оқу-әдістемелік, тәрбие және ынтымақтастық </w:t>
             </w:r>
             <w:r>
               <w:rPr>
@@ -707,6 +696,7 @@
                   <w:r>
                     <w:rPr>
                       <w:rFonts w:ascii="Times New Roman" w:hAnsi="Times New Roman"/>
+                      <w:b/>
                       <w:sz w:val="14"/>
                       <w:szCs w:val="14"/>
                       <w:lang w:val="kk-KZ"/>
@@ -1179,6 +1169,7 @@
                   </w:pPr>
                   <w:r>
                     <w:rPr>
+                      <w:b/>
                       <w:sz w:val="14"/>
                       <w:szCs w:val="14"/>
                       <w:lang w:val="kk-KZ"/>
@@ -1521,6 +1512,7 @@
                     <w:jc w:val="center"/>
                     <w:rPr>
                       <w:rFonts w:ascii="Times New Roman" w:hAnsi="Times New Roman"/>
+                      <w:b/>
                       <w:sz w:val="14"/>
                       <w:szCs w:val="14"/>
                       <w:lang w:val="kk-KZ"/>
@@ -1529,6 +1521,7 @@
                   <w:r>
                     <w:rPr>
                       <w:rFonts w:ascii="Times New Roman" w:hAnsi="Times New Roman"/>
+                      <w:b/>
                       <w:sz w:val="14"/>
                       <w:szCs w:val="14"/>
                       <w:lang w:val="kk-KZ"/>
@@ -3146,7 +3139,18 @@
                 <w:szCs w:val="14"/>
                 <w:lang w:eastAsia="en-US"/>
               </w:rPr>
-              <w:t xml:space="preserve">Академии в соответствии с государственным общеобязательным стандартом образования Республики Казахстан: </w:t>
+              <w:t>А</w:t>
+            </w:r>
+            <w:bookmarkStart w:id="0" w:name="_GoBack"/>
+            <w:bookmarkEnd w:id="0"/>
+            <w:r>
+              <w:rPr>
+                <w:rFonts w:ascii="Times New Roman" w:hAnsi="Times New Roman"/>
+                <w:sz w:val="14"/>
+                <w:szCs w:val="14"/>
+                <w:lang w:eastAsia="en-US"/>
+              </w:rPr>
+              <w:t xml:space="preserve">кадемии в соответствии с государственным общеобязательным стандартом образования Республики Казахстан: </w:t>
             </w:r>
           </w:p>
           <w:p>
@@ -3212,6 +3216,7 @@
                     <w:jc w:val="center"/>
                     <w:rPr>
                       <w:rFonts w:ascii="Times New Roman" w:hAnsi="Times New Roman"/>
+                      <w:b/>
                       <w:sz w:val="14"/>
                       <w:szCs w:val="14"/>
                     </w:rPr>
@@ -3219,6 +3224,7 @@
                   <w:r>
                     <w:rPr>
                       <w:rFonts w:ascii="Times New Roman" w:hAnsi="Times New Roman"/>
+                      <w:b/>
                       <w:sz w:val="14"/>
                       <w:szCs w:val="14"/>
                     </w:rPr>
@@ -3227,6 +3233,7 @@
                   <w:r>
                     <w:rPr>
                       <w:rFonts w:ascii="Times New Roman" w:hAnsi="Times New Roman"/>
+                      <w:b/>
                       <w:sz w:val="14"/>
                       <w:szCs w:val="14"/>
                       <w:lang w:val="kk-KZ"/>
@@ -3236,6 +3243,7 @@
                   <w:r>
                     <w:rPr>
                       <w:rFonts w:ascii="Times New Roman" w:hAnsi="Times New Roman"/>
+                      <w:b/>
                       <w:sz w:val="14"/>
                       <w:szCs w:val="14"/>
                     </w:rPr>
@@ -3245,6 +3253,7 @@
                   <w:r>
                     <w:rPr>
                       <w:rFonts w:ascii="Times New Roman" w:hAnsi="Times New Roman"/>
+                      <w:b/>
                       <w:sz w:val="14"/>
                       <w:szCs w:val="14"/>
                       <w:lang w:val="en-US"/>
@@ -3255,6 +3264,7 @@
                   <w:r>
                     <w:rPr>
                       <w:rFonts w:ascii="Times New Roman" w:hAnsi="Times New Roman"/>
+                      <w:b/>
                       <w:sz w:val="14"/>
                       <w:szCs w:val="14"/>
                     </w:rPr>
@@ -20958,7 +20968,7 @@
 </file>
 
 <file path=customXml/itemProps1.xml><?xml version="1.0" encoding="utf-8"?>
-<ds:datastoreItem xmlns:ds="http://schemas.openxmlformats.org/officeDocument/2006/customXml" ds:itemID="{DD40CD40-945D-4178-824D-C2A2E162DC89}">
+<ds:datastoreItem xmlns:ds="http://schemas.openxmlformats.org/officeDocument/2006/customXml" ds:itemID="{F7935E84-E815-4512-826F-1E9E5B72B30F}">
   <ds:schemaRefs>
     <ds:schemaRef ds:uri="http://schemas.openxmlformats.org/officeDocument/2006/bibliography"/>
   </ds:schemaRefs>

</xml_diff>

<commit_message>
dogovor changes, graduates report pdf
</commit_message>
<xml_diff>
--- a/public/word-templates/Agreement(state grant).docx
+++ b/public/word-templates/Agreement(state grant).docx
@@ -3139,18 +3139,7 @@
                 <w:szCs w:val="14"/>
                 <w:lang w:eastAsia="en-US"/>
               </w:rPr>
-              <w:t>А</w:t>
-            </w:r>
-            <w:bookmarkStart w:id="0" w:name="_GoBack"/>
-            <w:bookmarkEnd w:id="0"/>
-            <w:r>
-              <w:rPr>
-                <w:rFonts w:ascii="Times New Roman" w:hAnsi="Times New Roman"/>
-                <w:sz w:val="14"/>
-                <w:szCs w:val="14"/>
-                <w:lang w:eastAsia="en-US"/>
-              </w:rPr>
-              <w:t xml:space="preserve">кадемии в соответствии с государственным общеобязательным стандартом образования Республики Казахстан: </w:t>
+              <w:t xml:space="preserve">Академии в соответствии с государственным общеобязательным стандартом образования Республики Казахстан: </w:t>
             </w:r>
           </w:p>
           <w:p>
@@ -11055,6 +11044,8 @@
               </w:rPr>
               <w:t xml:space="preserve"> 16</w:t>
             </w:r>
+            <w:bookmarkStart w:id="0" w:name="_GoBack"/>
+            <w:bookmarkEnd w:id="0"/>
           </w:p>
         </w:tc>
         <w:tc>
@@ -13335,6 +13326,7 @@
           </w:tcPr>
           <w:p>
             <w:pPr>
+              <w:shd w:val="clear" w:color="auto" w:fill="FFFFFF" w:themeFill="background1"/>
               <w:tabs>
                 <w:tab w:val="right" w:pos="5670"/>
               </w:tabs>
@@ -13354,7 +13346,17 @@
                 <w:szCs w:val="14"/>
                 <w:lang w:val="kk-KZ"/>
               </w:rPr>
-              <w:t>Оқу-әдістемелік, тәрбие және ынтымақтастық жөніндегі проректор</w:t>
+              <w:t>Бірінші</w:t>
+            </w:r>
+            <w:r>
+              <w:rPr>
+                <w:rFonts w:ascii="Times New Roman" w:hAnsi="Times New Roman"/>
+                <w:b/>
+                <w:sz w:val="14"/>
+                <w:szCs w:val="14"/>
+                <w:lang w:val="kk-KZ"/>
+              </w:rPr>
+              <w:t xml:space="preserve"> проректор</w:t>
             </w:r>
             <w:r>
               <w:rPr>
@@ -13366,7 +13368,13 @@
               </w:rPr>
               <w:t xml:space="preserve"> /</w:t>
             </w:r>
-            <w:r>
+          </w:p>
+          <w:p>
+            <w:pPr>
+              <w:shd w:val="clear" w:color="auto" w:fill="FFFFFF" w:themeFill="background1"/>
+              <w:tabs>
+                <w:tab w:val="right" w:pos="5670"/>
+              </w:tabs>
               <w:rPr>
                 <w:rFonts w:ascii="Times New Roman" w:hAnsi="Times New Roman"/>
                 <w:b/>
@@ -13374,8 +13382,40 @@
                 <w:sz w:val="14"/>
                 <w:szCs w:val="14"/>
               </w:rPr>
-              <w:t xml:space="preserve"> Проректор по учебно-методической, воспитательной работе и сотрудничеству </w:t>
-            </w:r>
+            </w:pPr>
+            <w:r>
+              <w:rPr>
+                <w:rFonts w:ascii="Times New Roman" w:hAnsi="Times New Roman"/>
+                <w:b/>
+                <w:color w:val="000000" w:themeColor="text1"/>
+                <w:sz w:val="14"/>
+                <w:szCs w:val="14"/>
+              </w:rPr>
+              <w:t xml:space="preserve"> П</w:t>
+            </w:r>
+            <w:r>
+              <w:rPr>
+                <w:rFonts w:ascii="Times New Roman" w:hAnsi="Times New Roman"/>
+                <w:b/>
+                <w:color w:val="000000" w:themeColor="text1"/>
+                <w:sz w:val="14"/>
+                <w:szCs w:val="14"/>
+                <w:lang w:val="kk-KZ"/>
+              </w:rPr>
+              <w:t>ервый п</w:t>
+            </w:r>
+            <w:proofErr w:type="spellStart"/>
+            <w:r>
+              <w:rPr>
+                <w:rFonts w:ascii="Times New Roman" w:hAnsi="Times New Roman"/>
+                <w:b/>
+                <w:color w:val="000000" w:themeColor="text1"/>
+                <w:sz w:val="14"/>
+                <w:szCs w:val="14"/>
+              </w:rPr>
+              <w:t>роректор</w:t>
+            </w:r>
+            <w:proofErr w:type="spellEnd"/>
           </w:p>
           <w:p>
             <w:pPr>
@@ -20968,7 +21008,7 @@
 </file>
 
 <file path=customXml/itemProps1.xml><?xml version="1.0" encoding="utf-8"?>
-<ds:datastoreItem xmlns:ds="http://schemas.openxmlformats.org/officeDocument/2006/customXml" ds:itemID="{F7935E84-E815-4512-826F-1E9E5B72B30F}">
+<ds:datastoreItem xmlns:ds="http://schemas.openxmlformats.org/officeDocument/2006/customXml" ds:itemID="{DDD1A576-2904-4242-A278-497ECF682D21}">
   <ds:schemaRefs>
     <ds:schemaRef ds:uri="http://schemas.openxmlformats.org/officeDocument/2006/bibliography"/>
   </ds:schemaRefs>

</xml_diff>